<commit_message>
updated file with decoder in case we do not have key
updated file with decoder in case we do not have key for decoding
</commit_message>
<xml_diff>
--- a/FAST MERN BOOTCAMP WITH TERESOL Day 05 and Day 04.docx
+++ b/FAST MERN BOOTCAMP WITH TERESOL Day 05 and Day 04.docx
@@ -2433,8 +2433,183 @@
       <w:r>
         <w:t>*/</w:t>
       </w:r>
+    </w:p>
+    <w:p/>
+    <w:p/>
+    <w:p>
+      <w:r>
+        <w:t xml:space="preserve">/*/Decoder while we have no key </w:t>
+      </w:r>
+    </w:p>
+    <w:p/>
+    <w:p>
+      <w:r>
+        <w:t>let string_range = ["a", "b", "c", "d", "e", "f", "g", "h", "i", "j", "k", "l", "m", "n", "o", "p", "q", "r", "s", "t", "u", "v", "w", "x", "y", "z"];</w:t>
+      </w:r>
+    </w:p>
+    <w:p>
+      <w:r>
+        <w:t>let cypher_text = "jgnnq yqtnf"; // this is the cypher text you want to decode</w:t>
+      </w:r>
+    </w:p>
+    <w:p>
+      <w:r>
+        <w:t>let possible_plain_texts = [];</w:t>
+      </w:r>
+    </w:p>
+    <w:p>
+      <w:r>
+        <w:t>for(let i = 1; i &lt;= 26; i++) {</w:t>
+      </w:r>
+    </w:p>
+    <w:p>
+      <w:r>
+        <w:t xml:space="preserve">    let user_key = i; // this is the key that was used to encode the original message</w:t>
+      </w:r>
+    </w:p>
+    <w:p>
+      <w:r>
+        <w:t xml:space="preserve">    let plain_text = "";</w:t>
+      </w:r>
+    </w:p>
+    <w:p>
+      <w:r>
+        <w:t xml:space="preserve">    for(let mychar of cypher_text){</w:t>
+      </w:r>
+    </w:p>
+    <w:p>
+      <w:r>
+        <w:t xml:space="preserve">        if(mychar.charCodeAt() &lt; 65 || (mychar.charCodeAt() &gt; 90 &amp;&amp; mychar.charCodeAt() &lt; 97) || mychar.charCodeAt() &gt; 122) {</w:t>
+      </w:r>
+    </w:p>
+    <w:p>
+      <w:r>
+        <w:t xml:space="preserve">            plain_text += mychar;</w:t>
+      </w:r>
+    </w:p>
+    <w:p>
+      <w:r>
+        <w:t xml:space="preserve">        } else if(mychar === ' ') {</w:t>
+      </w:r>
+    </w:p>
+    <w:p>
+      <w:r>
+        <w:t xml:space="preserve">            plain_text += mychar;</w:t>
+      </w:r>
+    </w:p>
+    <w:p>
+      <w:r>
+        <w:t xml:space="preserve">        } else {</w:t>
+      </w:r>
+    </w:p>
+    <w:p>
+      <w:r>
+        <w:t xml:space="preserve">            let shift = (string_range.indexOf(mychar.toLowerCase()) - user_key + 26) % 26;</w:t>
+      </w:r>
+    </w:p>
+    <w:p>
+      <w:r>
+        <w:t xml:space="preserve">            plain_text += string_range[shift];</w:t>
+      </w:r>
+    </w:p>
+    <w:p>
+      <w:r>
+        <w:lastRenderedPageBreak/>
+        <w:t xml:space="preserve">        }</w:t>
+      </w:r>
+    </w:p>
+    <w:p>
+      <w:r>
+        <w:t xml:space="preserve">    }</w:t>
+      </w:r>
+    </w:p>
+    <w:p>
+      <w:r>
+        <w:t xml:space="preserve">    possible_plain_texts.push(plain_text);</w:t>
+      </w:r>
+    </w:p>
+    <w:p>
+      <w:r>
+        <w:t>}</w:t>
+      </w:r>
+    </w:p>
+    <w:p>
+      <w:r>
+        <w:t>console.log("Possible Decoded Messages : " + " " + possible_plain_texts);</w:t>
+      </w:r>
+    </w:p>
+    <w:p/>
+    <w:p/>
+    <w:p/>
+    <w:p>
+      <w:r>
+        <w:t>/*</w:t>
+      </w:r>
+    </w:p>
+    <w:p/>
+    <w:p>
+      <w:pPr>
+        <w:rPr>
+          <w:rFonts w:ascii="Segoe UI" w:hAnsi="Segoe UI" w:cs="Segoe UI"/>
+          <w:color w:val="374151"/>
+          <w:shd w:val="clear" w:color="auto" w:fill="F7F7F8"/>
+        </w:rPr>
+      </w:pPr>
+      <w:r>
+        <w:rPr>
+          <w:rFonts w:ascii="Segoe UI" w:hAnsi="Segoe UI" w:cs="Segoe UI"/>
+          <w:color w:val="374151"/>
+          <w:shd w:val="clear" w:color="auto" w:fill="F7F7F8"/>
+        </w:rPr>
+        <w:t xml:space="preserve">This code is a simple implementation of the Caesar Cipher decryption technique, but it tries all possible keys (from 1 to 26) and generates all possible plain text messages. The cypher text message is passed through a loop where each character of the message is checked. If the character is a non-alphabetic character or a space, it is added to the plain text without any modification. Otherwise, the character is shifted by the negative of the user-specified key value (from 1 to 26) and its corresponding shifted character from the string_range array is added to the plain text. The final plain text is then logged to the console. This process is repeated for all possible keys and all possible plain text messages are stored in an array </w:t>
+      </w:r>
+      <w:r>
+        <w:rPr>
+          <w:rStyle w:val="HTMLCode"/>
+          <w:rFonts w:eastAsiaTheme="minorHAnsi"/>
+          <w:b/>
+          <w:bCs/>
+          <w:sz w:val="21"/>
+          <w:szCs w:val="21"/>
+          <w:bdr w:val="single" w:sz="2" w:space="0" w:color="D9D9E3" w:frame="1"/>
+          <w:shd w:val="clear" w:color="auto" w:fill="F7F7F8"/>
+        </w:rPr>
+        <w:t>possible_plain_texts</w:t>
+      </w:r>
+      <w:r>
+        <w:rPr>
+          <w:rFonts w:ascii="Segoe UI" w:hAnsi="Segoe UI" w:cs="Segoe UI"/>
+          <w:color w:val="374151"/>
+          <w:shd w:val="clear" w:color="auto" w:fill="F7F7F8"/>
+        </w:rPr>
+        <w:t>. It will give you all possible plain text messages, but you need to check which one is correct.</w:t>
+      </w:r>
+    </w:p>
+    <w:p>
+      <w:pPr>
+        <w:rPr>
+          <w:rFonts w:ascii="Segoe UI" w:hAnsi="Segoe UI" w:cs="Segoe UI"/>
+          <w:color w:val="374151"/>
+          <w:shd w:val="clear" w:color="auto" w:fill="F7F7F8"/>
+        </w:rPr>
+      </w:pPr>
+    </w:p>
+    <w:p>
+      <w:r>
+        <w:rPr>
+          <w:rFonts w:ascii="Segoe UI" w:hAnsi="Segoe UI" w:cs="Segoe UI"/>
+          <w:color w:val="374151"/>
+          <w:shd w:val="clear" w:color="auto" w:fill="F7F7F8"/>
+        </w:rPr>
+        <w:t>-*/</w:t>
+      </w:r>
       <w:bookmarkStart w:id="0" w:name="_GoBack"/>
       <w:bookmarkEnd w:id="0"/>
+    </w:p>
+    <w:p>
+      <w:r>
+        <w:t>*/</w:t>
+      </w:r>
     </w:p>
     <w:sectPr>
       <w:pgSz w:w="12240" w:h="15840"/>

</xml_diff>